<commit_message>
write result data into composition bridgeline
</commit_message>
<xml_diff>
--- a/PMSClient/Resource/DocTemplate/Reports/COABridgeLine.docx
+++ b/PMSClient/Resource/DocTemplate/Reports/COABridgeLine.docx
@@ -99,67 +99,7 @@
                 <w:sz w:val="21"/>
                 <w:szCs w:val="21"/>
               </w:rPr>
-              <w:t xml:space="preserve">102, </w:t>
-            </w:r>
-            <w:proofErr w:type="spellStart"/>
-            <w:r>
-              <w:rPr>
-                <w:rFonts w:ascii="Garamond" w:hAnsi="Garamond"/>
-                <w:b/>
-                <w:sz w:val="21"/>
-                <w:szCs w:val="21"/>
-              </w:rPr>
-              <w:t>Chungwoo</w:t>
-            </w:r>
-            <w:proofErr w:type="spellEnd"/>
-            <w:r>
-              <w:rPr>
-                <w:rFonts w:ascii="Garamond" w:hAnsi="Garamond"/>
-                <w:b/>
-                <w:sz w:val="21"/>
-                <w:szCs w:val="21"/>
-              </w:rPr>
-              <w:t xml:space="preserve">-Bldg., 645 </w:t>
-            </w:r>
-            <w:proofErr w:type="spellStart"/>
-            <w:r>
-              <w:rPr>
-                <w:rFonts w:ascii="Garamond" w:hAnsi="Garamond"/>
-                <w:b/>
-                <w:sz w:val="21"/>
-                <w:szCs w:val="21"/>
-              </w:rPr>
-              <w:t>Yeongdong-daero</w:t>
-            </w:r>
-            <w:proofErr w:type="gramStart"/>
-            <w:r>
-              <w:rPr>
-                <w:rFonts w:ascii="Garamond" w:hAnsi="Garamond"/>
-                <w:b/>
-                <w:sz w:val="21"/>
-                <w:szCs w:val="21"/>
-              </w:rPr>
-              <w:t>,Gangnam</w:t>
-            </w:r>
-            <w:proofErr w:type="gramEnd"/>
-            <w:r>
-              <w:rPr>
-                <w:rFonts w:ascii="Garamond" w:hAnsi="Garamond"/>
-                <w:b/>
-                <w:sz w:val="21"/>
-                <w:szCs w:val="21"/>
-              </w:rPr>
-              <w:t>-gu</w:t>
-            </w:r>
-            <w:proofErr w:type="spellEnd"/>
-            <w:r>
-              <w:rPr>
-                <w:rFonts w:ascii="Garamond" w:hAnsi="Garamond"/>
-                <w:b/>
-                <w:sz w:val="21"/>
-                <w:szCs w:val="21"/>
-              </w:rPr>
-              <w:t>, Seoul06085, Korea</w:t>
+              <w:t>102, Chungwoo-Bldg., 645 Yeongdong-daero,Gangnam-gu, Seoul06085, Korea</w:t>
             </w:r>
             <w:r>
               <w:rPr>
@@ -261,7 +201,6 @@
           <w:lang w:eastAsia="ko-KR"/>
         </w:rPr>
       </w:pPr>
-      <w:proofErr w:type="gramStart"/>
       <w:r>
         <w:rPr>
           <w:rFonts w:ascii="Garamond" w:hAnsi="Garamond" w:hint="eastAsia"/>
@@ -281,7 +220,6 @@
         </w:rPr>
         <w:t xml:space="preserve">                                                Page #1 of 2.</w:t>
       </w:r>
-      <w:proofErr w:type="gramEnd"/>
     </w:p>
     <w:tbl>
       <w:tblPr>
@@ -427,7 +365,6 @@
                 <w:szCs w:val="18"/>
               </w:rPr>
             </w:pPr>
-            <w:proofErr w:type="spellStart"/>
             <w:r>
               <w:rPr>
                 <w:rFonts w:ascii="Batang" w:eastAsia="Batang" w:hAnsi="Batang" w:cs="Batang" w:hint="eastAsia"/>
@@ -438,7 +375,6 @@
               </w:rPr>
               <w:t>SKHynix</w:t>
             </w:r>
-            <w:proofErr w:type="spellEnd"/>
           </w:p>
           <w:p>
             <w:pPr>
@@ -603,27 +539,7 @@
                 <w:sz w:val="18"/>
                 <w:szCs w:val="18"/>
               </w:rPr>
-              <w:t xml:space="preserve">DATE of </w:t>
-            </w:r>
-            <w:proofErr w:type="spellStart"/>
-            <w:r>
-              <w:rPr>
-                <w:rFonts w:ascii="Garamond" w:hAnsi="Garamond" w:hint="eastAsia"/>
-                <w:b/>
-                <w:sz w:val="18"/>
-                <w:szCs w:val="18"/>
-              </w:rPr>
-              <w:t>CofA</w:t>
-            </w:r>
-            <w:proofErr w:type="spellEnd"/>
-            <w:r>
-              <w:rPr>
-                <w:rFonts w:ascii="Garamond" w:hAnsi="Garamond" w:hint="eastAsia"/>
-                <w:b/>
-                <w:sz w:val="18"/>
-                <w:szCs w:val="18"/>
-              </w:rPr>
-              <w:t>:</w:t>
+              <w:t>DATE of CofA:</w:t>
             </w:r>
           </w:p>
           <w:p>
@@ -678,12 +594,43 @@
                 <w:szCs w:val="18"/>
                 <w:lang w:eastAsia="zh-CN"/>
               </w:rPr>
+              <w:t>[ProductID</w:t>
+            </w:r>
+            <w:r>
+              <w:rPr>
+                <w:rFonts w:ascii="Garamond" w:eastAsia="宋体" w:hAnsi="Garamond"/>
+                <w:b/>
+                <w:sz w:val="18"/>
+                <w:szCs w:val="18"/>
+                <w:lang w:eastAsia="zh-CN"/>
+              </w:rPr>
+              <w:t>]</w:t>
+            </w:r>
+          </w:p>
+          <w:p>
+            <w:pPr>
+              <w:spacing w:line="240" w:lineRule="exact"/>
+              <w:rPr>
+                <w:rFonts w:ascii="Garamond" w:eastAsia="宋体" w:hAnsi="Garamond"/>
+                <w:b/>
+                <w:sz w:val="18"/>
+                <w:szCs w:val="18"/>
+                <w:lang w:eastAsia="zh-CN"/>
+              </w:rPr>
+            </w:pPr>
+            <w:r>
+              <w:rPr>
+                <w:rFonts w:ascii="Garamond" w:eastAsia="宋体" w:hAnsi="Garamond"/>
+                <w:b/>
+                <w:sz w:val="18"/>
+                <w:szCs w:val="18"/>
+                <w:lang w:eastAsia="zh-CN"/>
+              </w:rPr>
               <w:t>[</w:t>
             </w:r>
-            <w:proofErr w:type="spellStart"/>
-            <w:r>
-              <w:rPr>
-                <w:rFonts w:ascii="Garamond" w:eastAsia="宋体" w:hAnsi="Garamond"/>
+            <w:r>
+              <w:rPr>
+                <w:rFonts w:ascii="Garamond" w:eastAsia="宋体" w:hAnsi="Garamond" w:hint="eastAsia"/>
                 <w:b/>
                 <w:sz w:val="18"/>
                 <w:szCs w:val="18"/>
@@ -691,51 +638,6 @@
               </w:rPr>
               <w:t>ProductID</w:t>
             </w:r>
-            <w:proofErr w:type="spellEnd"/>
-            <w:r>
-              <w:rPr>
-                <w:rFonts w:ascii="Garamond" w:eastAsia="宋体" w:hAnsi="Garamond"/>
-                <w:b/>
-                <w:sz w:val="18"/>
-                <w:szCs w:val="18"/>
-                <w:lang w:eastAsia="zh-CN"/>
-              </w:rPr>
-              <w:t>]</w:t>
-            </w:r>
-          </w:p>
-          <w:p>
-            <w:pPr>
-              <w:spacing w:line="240" w:lineRule="exact"/>
-              <w:rPr>
-                <w:rFonts w:ascii="Garamond" w:eastAsia="宋体" w:hAnsi="Garamond"/>
-                <w:b/>
-                <w:sz w:val="18"/>
-                <w:szCs w:val="18"/>
-                <w:lang w:eastAsia="zh-CN"/>
-              </w:rPr>
-            </w:pPr>
-            <w:r>
-              <w:rPr>
-                <w:rFonts w:ascii="Garamond" w:eastAsia="宋体" w:hAnsi="Garamond"/>
-                <w:b/>
-                <w:sz w:val="18"/>
-                <w:szCs w:val="18"/>
-                <w:lang w:eastAsia="zh-CN"/>
-              </w:rPr>
-              <w:t>[</w:t>
-            </w:r>
-            <w:proofErr w:type="spellStart"/>
-            <w:r>
-              <w:rPr>
-                <w:rFonts w:ascii="Garamond" w:eastAsia="宋体" w:hAnsi="Garamond" w:hint="eastAsia"/>
-                <w:b/>
-                <w:sz w:val="18"/>
-                <w:szCs w:val="18"/>
-                <w:lang w:eastAsia="zh-CN"/>
-              </w:rPr>
-              <w:t>ProductID</w:t>
-            </w:r>
-            <w:proofErr w:type="spellEnd"/>
             <w:r>
               <w:rPr>
                 <w:rFonts w:ascii="Garamond" w:eastAsia="宋体" w:hAnsi="Garamond"/>
@@ -769,7 +671,6 @@
               </w:rPr>
               <w:t>[</w:t>
             </w:r>
-            <w:proofErr w:type="spellStart"/>
             <w:r>
               <w:rPr>
                 <w:rFonts w:ascii="Garamond" w:eastAsia="宋体" w:hAnsi="Garamond"/>
@@ -780,7 +681,6 @@
               </w:rPr>
               <w:t>CreateDate</w:t>
             </w:r>
-            <w:proofErr w:type="spellEnd"/>
             <w:r>
               <w:rPr>
                 <w:rFonts w:ascii="Garamond" w:eastAsia="宋体" w:hAnsi="Garamond" w:hint="eastAsia"/>
@@ -814,7 +714,6 @@
               </w:rPr>
               <w:t>[</w:t>
             </w:r>
-            <w:proofErr w:type="spellStart"/>
             <w:r>
               <w:rPr>
                 <w:rFonts w:ascii="Garamond" w:eastAsia="宋体" w:hAnsi="Garamond"/>
@@ -825,7 +724,6 @@
               </w:rPr>
               <w:t>OrderDate</w:t>
             </w:r>
-            <w:proofErr w:type="spellEnd"/>
             <w:r>
               <w:rPr>
                 <w:rFonts w:ascii="Garamond" w:eastAsia="宋体" w:hAnsi="Garamond" w:hint="eastAsia"/>
@@ -1314,15 +1212,6 @@
                 <w:lang w:eastAsia="zh-CN"/>
               </w:rPr>
             </w:pPr>
-            <w:r>
-              <w:rPr>
-                <w:rFonts w:ascii="Garamond" w:hAnsi="Garamond"/>
-                <w:b/>
-                <w:sz w:val="18"/>
-                <w:szCs w:val="18"/>
-              </w:rPr>
-              <w:t>See Below Table</w:t>
-            </w:r>
           </w:p>
         </w:tc>
         <w:tc>
@@ -1346,16 +1235,6 @@
                 <w:szCs w:val="18"/>
               </w:rPr>
             </w:pPr>
-            <w:r>
-              <w:rPr>
-                <w:rFonts w:ascii="Garamond" w:eastAsia="Malgun Gothic" w:hAnsi="Garamond"/>
-                <w:b/>
-                <w:sz w:val="18"/>
-                <w:szCs w:val="18"/>
-                <w:lang w:eastAsia="ko-KR"/>
-              </w:rPr>
-              <w:t>XRF</w:t>
-            </w:r>
           </w:p>
         </w:tc>
       </w:tr>
@@ -1455,51 +1334,7 @@
                 <w:lang w:eastAsia="zh-CN"/>
               </w:rPr>
               <w:tab/>
-              <w:t>GDMS (</w:t>
-            </w:r>
-            <w:proofErr w:type="spellStart"/>
-            <w:r>
-              <w:rPr>
-                <w:rFonts w:ascii="Garamond" w:eastAsia="宋体" w:hAnsi="Garamond"/>
-                <w:b/>
-                <w:sz w:val="16"/>
-                <w:szCs w:val="16"/>
-                <w:lang w:eastAsia="zh-CN"/>
-              </w:rPr>
-              <w:t>ppm</w:t>
-            </w:r>
-            <w:proofErr w:type="spellEnd"/>
-            <w:r>
-              <w:rPr>
-                <w:rFonts w:ascii="Garamond" w:eastAsia="宋体" w:hAnsi="Garamond"/>
-                <w:b/>
-                <w:sz w:val="16"/>
-                <w:szCs w:val="16"/>
-                <w:lang w:eastAsia="zh-CN"/>
-              </w:rPr>
-              <w:t xml:space="preserve"> </w:t>
-            </w:r>
-            <w:proofErr w:type="gramStart"/>
-            <w:r>
-              <w:rPr>
-                <w:rFonts w:ascii="Garamond" w:eastAsia="宋体" w:hAnsi="Garamond"/>
-                <w:b/>
-                <w:sz w:val="16"/>
-                <w:szCs w:val="16"/>
-                <w:lang w:eastAsia="zh-CN"/>
-              </w:rPr>
-              <w:t>wt%</w:t>
-            </w:r>
-            <w:proofErr w:type="gramEnd"/>
-            <w:r>
-              <w:rPr>
-                <w:rFonts w:ascii="Garamond" w:eastAsia="宋体" w:hAnsi="Garamond"/>
-                <w:b/>
-                <w:sz w:val="16"/>
-                <w:szCs w:val="16"/>
-                <w:lang w:eastAsia="zh-CN"/>
-              </w:rPr>
-              <w:t>)</w:t>
+              <w:t>GDMS (ppm wt%)</w:t>
             </w:r>
             <w:r>
               <w:rPr>
@@ -1541,51 +1376,7 @@
                 <w:lang w:eastAsia="zh-CN"/>
               </w:rPr>
               <w:tab/>
-              <w:t>GDMS (</w:t>
-            </w:r>
-            <w:proofErr w:type="spellStart"/>
-            <w:r>
-              <w:rPr>
-                <w:rFonts w:ascii="Garamond" w:eastAsia="宋体" w:hAnsi="Garamond"/>
-                <w:b/>
-                <w:sz w:val="16"/>
-                <w:szCs w:val="16"/>
-                <w:lang w:eastAsia="zh-CN"/>
-              </w:rPr>
-              <w:t>ppm</w:t>
-            </w:r>
-            <w:proofErr w:type="spellEnd"/>
-            <w:r>
-              <w:rPr>
-                <w:rFonts w:ascii="Garamond" w:eastAsia="宋体" w:hAnsi="Garamond"/>
-                <w:b/>
-                <w:sz w:val="16"/>
-                <w:szCs w:val="16"/>
-                <w:lang w:eastAsia="zh-CN"/>
-              </w:rPr>
-              <w:t xml:space="preserve"> </w:t>
-            </w:r>
-            <w:proofErr w:type="gramStart"/>
-            <w:r>
-              <w:rPr>
-                <w:rFonts w:ascii="Garamond" w:eastAsia="宋体" w:hAnsi="Garamond"/>
-                <w:b/>
-                <w:sz w:val="16"/>
-                <w:szCs w:val="16"/>
-                <w:lang w:eastAsia="zh-CN"/>
-              </w:rPr>
-              <w:t>wt%</w:t>
-            </w:r>
-            <w:proofErr w:type="gramEnd"/>
-            <w:r>
-              <w:rPr>
-                <w:rFonts w:ascii="Garamond" w:eastAsia="宋体" w:hAnsi="Garamond"/>
-                <w:b/>
-                <w:sz w:val="16"/>
-                <w:szCs w:val="16"/>
-                <w:lang w:eastAsia="zh-CN"/>
-              </w:rPr>
-              <w:t>)</w:t>
+              <w:t>GDMS (ppm wt%)</w:t>
             </w:r>
           </w:p>
           <w:p>
@@ -2074,19 +1865,8 @@
                 <w:lang w:eastAsia="zh-CN"/>
               </w:rPr>
               <w:tab/>
-            </w:r>
-            <w:proofErr w:type="spellStart"/>
-            <w:r>
-              <w:rPr>
-                <w:rFonts w:ascii="Garamond" w:eastAsia="宋体" w:hAnsi="Garamond"/>
-                <w:b/>
-                <w:sz w:val="16"/>
-                <w:szCs w:val="16"/>
-                <w:lang w:eastAsia="zh-CN"/>
-              </w:rPr>
               <w:t>Mn</w:t>
             </w:r>
-            <w:proofErr w:type="spellEnd"/>
             <w:r>
               <w:rPr>
                 <w:rFonts w:ascii="Garamond" w:eastAsia="宋体" w:hAnsi="Garamond"/>
@@ -2258,19 +2038,8 @@
                 <w:lang w:eastAsia="zh-CN"/>
               </w:rPr>
               <w:tab/>
-            </w:r>
-            <w:proofErr w:type="spellStart"/>
-            <w:r>
-              <w:rPr>
-                <w:rFonts w:ascii="Garamond" w:eastAsia="宋体" w:hAnsi="Garamond"/>
-                <w:b/>
-                <w:sz w:val="16"/>
-                <w:szCs w:val="16"/>
-                <w:lang w:eastAsia="zh-CN"/>
-              </w:rPr>
               <w:t>Pb</w:t>
             </w:r>
-            <w:proofErr w:type="spellEnd"/>
             <w:r>
               <w:rPr>
                 <w:rFonts w:ascii="Garamond" w:eastAsia="宋体" w:hAnsi="Garamond"/>
@@ -2618,7 +2387,6 @@
           <w:lang w:eastAsia="ko-KR"/>
         </w:rPr>
       </w:pPr>
-      <w:proofErr w:type="gramStart"/>
       <w:r>
         <w:rPr>
           <w:rFonts w:ascii="Garamond" w:eastAsia="Malgun Gothic" w:hAnsi="Garamond" w:hint="eastAsia"/>
@@ -2629,7 +2397,6 @@
         </w:rPr>
         <w:t>Page #2 of 2.</w:t>
       </w:r>
-      <w:proofErr w:type="gramEnd"/>
     </w:p>
     <w:p>
       <w:pPr>
@@ -2856,7 +2623,6 @@
               </w:rPr>
               <w:t>[</w:t>
             </w:r>
-            <w:proofErr w:type="spellStart"/>
             <w:r>
               <w:rPr>
                 <w:rFonts w:ascii="Garamond" w:eastAsia="宋体" w:hAnsi="Garamond" w:hint="eastAsia"/>
@@ -2867,7 +2633,6 @@
               </w:rPr>
               <w:t>ProductID</w:t>
             </w:r>
-            <w:proofErr w:type="spellEnd"/>
             <w:r>
               <w:rPr>
                 <w:rFonts w:ascii="Garamond" w:eastAsia="宋体" w:hAnsi="Garamond"/>
@@ -2953,18 +2718,7 @@
                 <w:szCs w:val="18"/>
                 <w:lang w:eastAsia="zh-CN"/>
               </w:rPr>
-              <w:t>[</w:t>
-            </w:r>
-            <w:proofErr w:type="spellStart"/>
-            <w:r>
-              <w:rPr>
-                <w:rFonts w:ascii="Garamond" w:eastAsia="宋体" w:hAnsi="Garamond"/>
-                <w:b/>
-                <w:sz w:val="18"/>
-                <w:szCs w:val="18"/>
-                <w:lang w:eastAsia="zh-CN"/>
-              </w:rPr>
-              <w:t>Dimension</w:t>
+              <w:t>[Dimension</w:t>
             </w:r>
             <w:r>
               <w:rPr>
@@ -2976,7 +2730,6 @@
               </w:rPr>
               <w:t>Actual</w:t>
             </w:r>
-            <w:proofErr w:type="spellEnd"/>
             <w:r>
               <w:rPr>
                 <w:rFonts w:ascii="Garamond" w:eastAsia="宋体" w:hAnsi="Garamond"/>
@@ -3186,7 +2939,6 @@
           <w:lang w:eastAsia="zh-CN"/>
         </w:rPr>
       </w:pPr>
-      <w:proofErr w:type="gramStart"/>
       <w:r>
         <w:rPr>
           <w:rFonts w:ascii="Garamond" w:eastAsia="宋体" w:hAnsi="Garamond"/>
@@ -3194,7 +2946,6 @@
         </w:rPr>
         <w:t>Manufactured in the USA.</w:t>
       </w:r>
-      <w:proofErr w:type="gramEnd"/>
     </w:p>
     <w:p>
       <w:pPr>
@@ -3338,7 +3089,6 @@
           <w:lang w:eastAsia="ko-KR"/>
         </w:rPr>
       </w:pPr>
-      <w:proofErr w:type="gramStart"/>
       <w:r>
         <w:rPr>
           <w:rFonts w:ascii="Calibri" w:eastAsia="Malgun Gothic" w:hAnsi="Calibri" w:cs="Gulim" w:hint="eastAsia"/>
@@ -3348,19 +3098,7 @@
           <w:szCs w:val="18"/>
           <w:lang w:eastAsia="ko-KR"/>
         </w:rPr>
-        <w:t>Date :</w:t>
-      </w:r>
-      <w:proofErr w:type="gramEnd"/>
-      <w:r>
-        <w:rPr>
-          <w:rFonts w:ascii="Calibri" w:eastAsia="Malgun Gothic" w:hAnsi="Calibri" w:cs="Gulim" w:hint="eastAsia"/>
-          <w:color w:val="000000"/>
-          <w:kern w:val="0"/>
-          <w:sz w:val="18"/>
-          <w:szCs w:val="18"/>
-          <w:lang w:eastAsia="ko-KR"/>
-        </w:rPr>
-        <w:t xml:space="preserve"> </w:t>
+        <w:t xml:space="preserve">Date : </w:t>
       </w:r>
       <w:r>
         <w:rPr>
@@ -3372,7 +3110,6 @@
         </w:rPr>
         <w:t>[</w:t>
       </w:r>
-      <w:proofErr w:type="spellStart"/>
       <w:r>
         <w:rPr>
           <w:rFonts w:ascii="Garamond" w:eastAsia="宋体" w:hAnsi="Garamond"/>
@@ -3383,7 +3120,6 @@
         </w:rPr>
         <w:t>CreateDate</w:t>
       </w:r>
-      <w:proofErr w:type="spellEnd"/>
       <w:r>
         <w:rPr>
           <w:rFonts w:ascii="Garamond" w:eastAsia="宋体" w:hAnsi="Garamond" w:hint="eastAsia"/>
@@ -4021,7 +3757,7 @@
   <a:extraClrSchemeLst/>
   <a:extLst>
     <a:ext uri="{05A4C25C-085E-4340-85A3-A5531E510DB2}">
-      <thm15:themeFamily xmlns="" xmlns:thm15="http://schemas.microsoft.com/office/thememl/2012/main" name="Office Theme" id="{62F939B6-93AF-4DB8-9C6B-D6C7DFDC589F}" vid="{4A3C46E8-61CC-4603-A589-7422A47A8E4A}"/>
+      <thm15:themeFamily xmlns:thm15="http://schemas.microsoft.com/office/thememl/2012/main" xmlns="" name="Office Theme" id="{62F939B6-93AF-4DB8-9C6B-D6C7DFDC589F}" vid="{4A3C46E8-61CC-4603-A589-7422A47A8E4A}"/>
     </a:ext>
   </a:extLst>
 </a:theme>
@@ -4032,7 +3768,7 @@
 </file>
 
 <file path=customXml/itemProps1.xml><?xml version="1.0" encoding="utf-8"?>
-<ds:datastoreItem xmlns:ds="http://schemas.openxmlformats.org/officeDocument/2006/customXml" ds:itemID="{53BF3E54-B698-4B6C-9B98-DF16599D1228}">
+<ds:datastoreItem xmlns:ds="http://schemas.openxmlformats.org/officeDocument/2006/customXml" ds:itemID="{DF270DF1-52B9-4E5D-AC9B-394163E21995}">
   <ds:schemaRefs>
     <ds:schemaRef ds:uri="http://schemas.openxmlformats.org/officeDocument/2006/bibliography"/>
   </ds:schemaRefs>

</xml_diff>